<commit_message>
redone tasks 1-4 in the report
</commit_message>
<xml_diff>
--- a/Machine_Learning_Assignment.docx
+++ b/Machine_Learning_Assignment.docx
@@ -1,6 +1,6 @@
 
 <file path=word/document.xml><?xml version="1.0" encoding="utf-8"?>
-<w:document xmlns:wpc="http://schemas.microsoft.com/office/word/2010/wordprocessingCanvas" xmlns:cx="http://schemas.microsoft.com/office/drawing/2014/chartex" xmlns:cx1="http://schemas.microsoft.com/office/drawing/2015/9/8/chartex" xmlns:cx2="http://schemas.microsoft.com/office/drawing/2015/10/21/chartex" xmlns:cx3="http://schemas.microsoft.com/office/drawing/2016/5/9/chartex" xmlns:cx4="http://schemas.microsoft.com/office/drawing/2016/5/10/chartex" xmlns:cx5="http://schemas.microsoft.com/office/drawing/2016/5/11/chartex" xmlns:cx6="http://schemas.microsoft.com/office/drawing/2016/5/12/chartex" xmlns:cx7="http://schemas.microsoft.com/office/drawing/2016/5/13/chartex" xmlns:cx8="http://schemas.microsoft.com/office/drawing/2016/5/14/chartex" xmlns:mc="http://schemas.openxmlformats.org/markup-compatibility/2006" xmlns:aink="http://schemas.microsoft.com/office/drawing/2016/ink" xmlns:am3d="http://schemas.microsoft.com/office/drawing/2017/model3d" xmlns:o="urn:schemas-microsoft-com:office:office" xmlns:r="http://schemas.openxmlformats.org/officeDocument/2006/relationships" xmlns:m="http://schemas.openxmlformats.org/officeDocument/2006/math" xmlns:v="urn:schemas-microsoft-com:vml" xmlns:wp14="http://schemas.microsoft.com/office/word/2010/wordprocessingDrawing" xmlns:wp="http://schemas.openxmlformats.org/drawingml/2006/wordprocessingDrawing" xmlns:w10="urn:schemas-microsoft-com:office:word" xmlns:w="http://schemas.openxmlformats.org/wordprocessingml/2006/main" xmlns:w14="http://schemas.microsoft.com/office/word/2010/wordml" xmlns:w15="http://schemas.microsoft.com/office/word/2012/wordml" xmlns:w16cex="http://schemas.microsoft.com/office/word/2018/wordml/cex" xmlns:w16cid="http://schemas.microsoft.com/office/word/2016/wordml/cid" xmlns:w16="http://schemas.microsoft.com/office/word/2018/wordml" xmlns:w16sdtdh="http://schemas.microsoft.com/office/word/2020/wordml/sdtdatahash" xmlns:w16se="http://schemas.microsoft.com/office/word/2015/wordml/symex" xmlns:wpg="http://schemas.microsoft.com/office/word/2010/wordprocessingGroup" xmlns:wpi="http://schemas.microsoft.com/office/word/2010/wordprocessingInk" xmlns:wne="http://schemas.microsoft.com/office/word/2006/wordml" xmlns:wps="http://schemas.microsoft.com/office/word/2010/wordprocessingShape" mc:Ignorable="w14 w15 w16se w16cid w16 w16cex w16sdtdh wp14">
+<w:document xmlns:wpc="http://schemas.microsoft.com/office/word/2010/wordprocessingCanvas" xmlns:cx="http://schemas.microsoft.com/office/drawing/2014/chartex" xmlns:cx1="http://schemas.microsoft.com/office/drawing/2015/9/8/chartex" xmlns:cx2="http://schemas.microsoft.com/office/drawing/2015/10/21/chartex" xmlns:cx3="http://schemas.microsoft.com/office/drawing/2016/5/9/chartex" xmlns:cx4="http://schemas.microsoft.com/office/drawing/2016/5/10/chartex" xmlns:cx5="http://schemas.microsoft.com/office/drawing/2016/5/11/chartex" xmlns:cx6="http://schemas.microsoft.com/office/drawing/2016/5/12/chartex" xmlns:cx7="http://schemas.microsoft.com/office/drawing/2016/5/13/chartex" xmlns:cx8="http://schemas.microsoft.com/office/drawing/2016/5/14/chartex" xmlns:mc="http://schemas.openxmlformats.org/markup-compatibility/2006" xmlns:aink="http://schemas.microsoft.com/office/drawing/2016/ink" xmlns:am3d="http://schemas.microsoft.com/office/drawing/2017/model3d" xmlns:o="urn:schemas-microsoft-com:office:office" xmlns:oel="http://schemas.microsoft.com/office/2019/extlst" xmlns:r="http://schemas.openxmlformats.org/officeDocument/2006/relationships" xmlns:m="http://schemas.openxmlformats.org/officeDocument/2006/math" xmlns:v="urn:schemas-microsoft-com:vml" xmlns:wp14="http://schemas.microsoft.com/office/word/2010/wordprocessingDrawing" xmlns:wp="http://schemas.openxmlformats.org/drawingml/2006/wordprocessingDrawing" xmlns:w10="urn:schemas-microsoft-com:office:word" xmlns:w="http://schemas.openxmlformats.org/wordprocessingml/2006/main" xmlns:w14="http://schemas.microsoft.com/office/word/2010/wordml" xmlns:w15="http://schemas.microsoft.com/office/word/2012/wordml" xmlns:w16cex="http://schemas.microsoft.com/office/word/2018/wordml/cex" xmlns:w16cid="http://schemas.microsoft.com/office/word/2016/wordml/cid" xmlns:w16="http://schemas.microsoft.com/office/word/2018/wordml" xmlns:w16sdtdh="http://schemas.microsoft.com/office/word/2020/wordml/sdtdatahash" xmlns:w16se="http://schemas.microsoft.com/office/word/2015/wordml/symex" xmlns:wpg="http://schemas.microsoft.com/office/word/2010/wordprocessingGroup" xmlns:wpi="http://schemas.microsoft.com/office/word/2010/wordprocessingInk" xmlns:wne="http://schemas.microsoft.com/office/word/2006/wordml" xmlns:wps="http://schemas.microsoft.com/office/word/2010/wordprocessingShape" mc:Ignorable="w14 w15 w16se w16cid w16 w16cex w16sdtdh wp14">
   <w:body>
     <w:p>
       <w:pPr>
@@ -187,7 +187,7 @@
     </w:p>
     <w:p>
       <w:pPr>
-        <w:pStyle w:val="ListParagraph"/>
+        <w:pStyle w:val="Listenabsatz"/>
         <w:numPr>
           <w:ilvl w:val="0"/>
           <w:numId w:val="1"/>
@@ -239,7 +239,7 @@
     </w:p>
     <w:p>
       <w:pPr>
-        <w:pStyle w:val="ListParagraph"/>
+        <w:pStyle w:val="Listenabsatz"/>
         <w:numPr>
           <w:ilvl w:val="0"/>
           <w:numId w:val="1"/>
@@ -332,7 +332,7 @@
     </w:p>
     <w:p>
       <w:pPr>
-        <w:pStyle w:val="Heading1"/>
+        <w:pStyle w:val="berschrift1"/>
       </w:pPr>
     </w:p>
     <w:p>
@@ -350,17 +350,13 @@
     </w:p>
     <w:p>
       <w:pPr>
-        <w:pStyle w:val="Heading1"/>
+        <w:pStyle w:val="berschrift1"/>
         <w:rPr>
           <w:b/>
           <w:bCs/>
         </w:rPr>
       </w:pPr>
       <w:r>
-        <w:rPr>
-          <w:b/>
-          <w:bCs/>
-        </w:rPr>
         <w:lastRenderedPageBreak/>
         <w:t>Introduction</w:t>
       </w:r>
@@ -392,97 +388,248 @@
         <w:t>In this assignment, we are performing and building an image classification (flower classifier) using the application of machine learning. Pre-trained models such as convolutional neural networks containing learned features such as corners, edges, shape, colour, etc. are implemented.</w:t>
       </w:r>
     </w:p>
-    <w:p/>
-    <w:p>
-      <w:pPr>
+    <w:p>
+      <w:pPr>
+        <w:pStyle w:val="berschrift1"/>
+      </w:pPr>
+      <w:r>
+        <w:t xml:space="preserve">Task </w:t>
+      </w:r>
+      <w:r>
+        <w:t>1</w:t>
+      </w:r>
+      <w:r>
+        <w:t xml:space="preserve"> </w:t>
+      </w:r>
+      <w:r>
+        <w:t>–</w:t>
+      </w:r>
+      <w:r>
+        <w:t xml:space="preserve"> </w:t>
+      </w:r>
+      <w:r>
+        <w:t>Download dataset</w:t>
+      </w:r>
+      <w:r>
+        <w:t>:</w:t>
+      </w:r>
+    </w:p>
+    <w:p>
+      <w:pPr>
+        <w:rPr>
+          <w:bCs/>
+          <w:color w:val="000000" w:themeColor="text1"/>
+        </w:rPr>
+      </w:pPr>
+      <w:r>
+        <w:rPr>
+          <w:bCs/>
+          <w:color w:val="000000" w:themeColor="text1"/>
+        </w:rPr>
+        <w:t>The dataset was downloaded and saved locally with the folder-name: ‘</w:t>
+      </w:r>
+      <w:r>
+        <w:rPr>
+          <w:bCs/>
+          <w:color w:val="000000" w:themeColor="text1"/>
+        </w:rPr>
+        <w:t>small flower dataset</w:t>
+      </w:r>
+      <w:r>
+        <w:rPr>
+          <w:bCs/>
+          <w:color w:val="000000" w:themeColor="text1"/>
+        </w:rPr>
+        <w:t>’.</w:t>
+      </w:r>
+    </w:p>
+    <w:p>
+      <w:pPr>
+        <w:pStyle w:val="berschrift1"/>
+      </w:pPr>
+      <w:r>
+        <w:t xml:space="preserve">Task 2 </w:t>
+      </w:r>
+      <w:r>
+        <w:t>–</w:t>
+      </w:r>
+      <w:r>
+        <w:t xml:space="preserve"> </w:t>
+      </w:r>
+      <w:r>
+        <w:t>Download pre-trained MobileNetV2 network</w:t>
+      </w:r>
+      <w:r>
+        <w:t>:</w:t>
+      </w:r>
+    </w:p>
+    <w:p>
+      <w:pPr>
+        <w:rPr>
+          <w:bCs/>
+          <w:color w:val="000000" w:themeColor="text1"/>
+          <w:lang w:val="en-US"/>
+        </w:rPr>
+      </w:pPr>
+      <w:r>
+        <w:rPr>
+          <w:bCs/>
+          <w:color w:val="000000" w:themeColor="text1"/>
+        </w:rPr>
+        <w:t xml:space="preserve">To use the pre-trained MobileNetV2 network we have to use the </w:t>
+      </w:r>
+      <w:r>
         <w:rPr>
           <w:b/>
-          <w:color w:val="2F5496"/>
-          <w:sz w:val="32"/>
-          <w:szCs w:val="32"/>
-        </w:rPr>
-      </w:pPr>
-      <w:r>
-        <w:rPr>
-          <w:rFonts w:asciiTheme="majorHAnsi" w:hAnsiTheme="majorHAnsi" w:cstheme="majorHAnsi"/>
+          <w:color w:val="000000" w:themeColor="text1"/>
+        </w:rPr>
+        <w:t>MobileNetV2</w:t>
+      </w:r>
+      <w:r>
+        <w:rPr>
+          <w:bCs/>
+          <w:color w:val="000000" w:themeColor="text1"/>
+        </w:rPr>
+        <w:t xml:space="preserve">-function provided by </w:t>
+      </w:r>
+      <w:proofErr w:type="gramStart"/>
+      <w:r>
+        <w:rPr>
           <w:b/>
-          <w:color w:val="2F5496"/>
-          <w:sz w:val="32"/>
-          <w:szCs w:val="32"/>
-        </w:rPr>
-        <w:t xml:space="preserve">Task 2 - </w:t>
-      </w:r>
-      <w:r>
-        <w:rPr>
-          <w:rFonts w:asciiTheme="majorHAnsi" w:hAnsiTheme="majorHAnsi" w:cstheme="majorHAnsi"/>
+          <w:color w:val="000000" w:themeColor="text1"/>
+        </w:rPr>
+        <w:t>tf.keras</w:t>
+      </w:r>
+      <w:proofErr w:type="gramEnd"/>
+      <w:r>
+        <w:rPr>
           <w:b/>
-          <w:color w:val="2F5496"/>
-          <w:sz w:val="32"/>
-          <w:szCs w:val="32"/>
-        </w:rPr>
-        <w:t>Setting up Our Image Data</w:t>
+          <w:color w:val="000000" w:themeColor="text1"/>
+        </w:rPr>
+        <w:t>.applications</w:t>
+      </w:r>
+      <w:r>
+        <w:rPr>
+          <w:bCs/>
+          <w:color w:val="000000" w:themeColor="text1"/>
+        </w:rPr>
+        <w:t xml:space="preserve">. As the </w:t>
       </w:r>
       <w:r>
         <w:rPr>
           <w:b/>
-          <w:color w:val="2F5496"/>
-          <w:sz w:val="32"/>
-          <w:szCs w:val="32"/>
-        </w:rPr>
-        <w:t>:</w:t>
-      </w:r>
-    </w:p>
-    <w:p>
-      <w:pPr>
-        <w:rPr>
-          <w:bCs/>
-          <w:color w:val="000000" w:themeColor="text1"/>
-        </w:rPr>
-      </w:pPr>
-      <w:r>
-        <w:rPr>
-          <w:bCs/>
-          <w:color w:val="000000" w:themeColor="text1"/>
-        </w:rPr>
-        <w:t>A total of 1000 images segregated into 5 categories were given to us and to train and test the datasets, we performed an 80-20 split, i.e., 800 are used for training and the remaining 200 images are used for validations.</w:t>
-      </w:r>
-    </w:p>
-    <w:p>
-      <w:pPr>
-        <w:pStyle w:val="Heading1"/>
-        <w:tabs>
-          <w:tab w:val="center" w:pos="4513"/>
-        </w:tabs>
+          <w:color w:val="000000" w:themeColor="text1"/>
+        </w:rPr>
+        <w:t>input_shape</w:t>
+      </w:r>
+      <w:r>
+        <w:rPr>
+          <w:bCs/>
+          <w:color w:val="000000" w:themeColor="text1"/>
+        </w:rPr>
+        <w:t xml:space="preserve"> we declared a constant </w:t>
+      </w:r>
+      <w:r>
         <w:rPr>
           <w:b/>
-          <w:bCs/>
-        </w:rPr>
-      </w:pPr>
+          <w:color w:val="000000" w:themeColor="text1"/>
+        </w:rPr>
+        <w:t>IMG_SHAPE</w:t>
+      </w:r>
+      <w:r>
+        <w:rPr>
+          <w:bCs/>
+          <w:color w:val="000000" w:themeColor="text1"/>
+        </w:rPr>
+        <w:t xml:space="preserve"> with the tuple value of (224,224,3) as this is one of the sizes that the pre-trained model supports. </w:t>
+      </w:r>
+      <w:r>
+        <w:rPr>
+          <w:bCs/>
+          <w:color w:val="000000" w:themeColor="text1"/>
+        </w:rPr>
+        <w:t xml:space="preserve">In addition to that we set the </w:t>
+      </w:r>
       <w:r>
         <w:rPr>
           <w:b/>
-          <w:bCs/>
-        </w:rPr>
-        <w:t>Import the required libraries</w:t>
+          <w:color w:val="000000" w:themeColor="text1"/>
+        </w:rPr>
+        <w:t>include_top</w:t>
+      </w:r>
+      <w:r>
+        <w:rPr>
+          <w:bCs/>
+          <w:color w:val="000000" w:themeColor="text1"/>
+        </w:rPr>
+        <w:t xml:space="preserve"> parameter to </w:t>
       </w:r>
       <w:r>
         <w:rPr>
           <w:b/>
-          <w:bCs/>
-        </w:rPr>
-        <w:t xml:space="preserve">: </w:t>
-      </w:r>
-    </w:p>
-    <w:p>
+          <w:color w:val="000000" w:themeColor="text1"/>
+        </w:rPr>
+        <w:t>False</w:t>
+      </w:r>
+      <w:r>
+        <w:rPr>
+          <w:bCs/>
+          <w:color w:val="000000" w:themeColor="text1"/>
+        </w:rPr>
+        <w:t xml:space="preserve"> to get a copy of the model without its </w:t>
+      </w:r>
+      <w:r>
+        <w:t>classification layers</w:t>
+      </w:r>
+      <w:r>
+        <w:t xml:space="preserve"> </w:t>
+      </w:r>
+      <w:r>
+        <w:t>(</w:t>
+      </w:r>
+      <w:r>
+        <w:rPr>
+          <w:bCs/>
+          <w:color w:val="000000" w:themeColor="text1"/>
+        </w:rPr>
+        <w:t xml:space="preserve">output layers). As the weights parameter we set </w:t>
+      </w:r>
+      <w:r>
+        <w:rPr>
+          <w:b/>
+          <w:color w:val="000000" w:themeColor="text1"/>
+        </w:rPr>
+        <w:t>imagenet</w:t>
+      </w:r>
+      <w:r>
+        <w:rPr>
+          <w:bCs/>
+          <w:color w:val="000000" w:themeColor="text1"/>
+        </w:rPr>
+        <w:t>.</w:t>
+      </w:r>
+    </w:p>
+    <w:p>
+      <w:pPr>
+        <w:rPr>
+          <w:bCs/>
+          <w:color w:val="000000" w:themeColor="text1"/>
+        </w:rPr>
+      </w:pPr>
+    </w:p>
+    <w:p>
+      <w:pPr>
+        <w:jc w:val="center"/>
+      </w:pPr>
       <w:r>
         <w:rPr>
           <w:noProof/>
         </w:rPr>
         <w:drawing>
-          <wp:inline distT="0" distB="0" distL="0" distR="0" wp14:anchorId="256D683A" wp14:editId="25D2BA22">
-            <wp:extent cx="6026020" cy="952500"/>
-            <wp:effectExtent l="0" t="0" r="0" b="0"/>
-            <wp:docPr id="1" name="Picture 1" descr="A picture containing text&#10;&#10;Description automatically generated"/>
+          <wp:inline distT="0" distB="0" distL="0" distR="0" wp14:anchorId="73366AAB" wp14:editId="30C43130">
+            <wp:extent cx="5731510" cy="1063625"/>
+            <wp:effectExtent l="0" t="0" r="0" b="3175"/>
+            <wp:docPr id="5" name="Grafik 5"/>
             <wp:cNvGraphicFramePr>
               <a:graphicFrameLocks xmlns:a="http://schemas.openxmlformats.org/drawingml/2006/main" noChangeAspect="1"/>
             </wp:cNvGraphicFramePr>
@@ -490,11 +637,17 @@
               <a:graphicData uri="http://schemas.openxmlformats.org/drawingml/2006/picture">
                 <pic:pic xmlns:pic="http://schemas.openxmlformats.org/drawingml/2006/picture">
                   <pic:nvPicPr>
-                    <pic:cNvPr id="1" name="Picture 1" descr="A picture containing text&#10;&#10;Description automatically generated"/>
+                    <pic:cNvPr id="5" name="Grafik 5"/>
                     <pic:cNvPicPr/>
                   </pic:nvPicPr>
                   <pic:blipFill>
-                    <a:blip r:embed="rId5"/>
+                    <a:blip r:embed="rId5">
+                      <a:extLst>
+                        <a:ext uri="{28A0092B-C50C-407E-A947-70E740481C1C}">
+                          <a14:useLocalDpi xmlns:a14="http://schemas.microsoft.com/office/drawing/2010/main" val="0"/>
+                        </a:ext>
+                      </a:extLst>
+                    </a:blip>
                     <a:stretch>
                       <a:fillRect/>
                     </a:stretch>
@@ -502,7 +655,7 @@
                   <pic:spPr>
                     <a:xfrm>
                       <a:off x="0" y="0"/>
-                      <a:ext cx="6205629" cy="980890"/>
+                      <a:ext cx="5731510" cy="1063625"/>
                     </a:xfrm>
                     <a:prstGeom prst="rect">
                       <a:avLst/>
@@ -528,96 +681,158 @@
           <w:i/>
           <w:iCs/>
         </w:rPr>
-        <w:t xml:space="preserve">Fig1: importing libraires </w:t>
+        <w:t>Fig</w:t>
+      </w:r>
+      <w:r>
+        <w:rPr>
+          <w:i/>
+          <w:iCs/>
+        </w:rPr>
+        <w:t xml:space="preserve">ure </w:t>
+      </w:r>
+      <w:r>
+        <w:rPr>
+          <w:i/>
+          <w:iCs/>
+        </w:rPr>
+        <w:t>1</w:t>
+      </w:r>
+      <w:r>
+        <w:rPr>
+          <w:i/>
+          <w:iCs/>
+        </w:rPr>
+        <w:t>: Download MobileNetV2 model</w:t>
+      </w:r>
+      <w:r>
+        <w:rPr>
+          <w:i/>
+          <w:iCs/>
+        </w:rPr>
+        <w:t xml:space="preserve"> </w:t>
+      </w:r>
+    </w:p>
+    <w:p>
+      <w:pPr>
+        <w:jc w:val="center"/>
+        <w:rPr>
+          <w:i/>
+          <w:iCs/>
+        </w:rPr>
+      </w:pPr>
+    </w:p>
+    <w:p>
+      <w:r>
+        <w:t xml:space="preserve">Also, as in figure 1 can be seen, we had to set the </w:t>
+      </w:r>
+      <w:r>
+        <w:rPr>
+          <w:b/>
+          <w:bCs/>
+        </w:rPr>
+        <w:t>trainable</w:t>
+      </w:r>
+      <w:r>
+        <w:t xml:space="preserve"> attribute to </w:t>
+      </w:r>
+      <w:r>
+        <w:rPr>
+          <w:b/>
+          <w:bCs/>
+        </w:rPr>
+        <w:t>False</w:t>
+      </w:r>
+      <w:r>
+        <w:t xml:space="preserve"> to freeze the model for our further purposes. </w:t>
+      </w:r>
+    </w:p>
+    <w:p>
+      <w:pPr>
+        <w:pStyle w:val="berschrift1"/>
+      </w:pPr>
+      <w:r>
+        <w:t xml:space="preserve">Task 3 </w:t>
+      </w:r>
+      <w:r>
+        <w:t>–</w:t>
+      </w:r>
+      <w:r>
+        <w:t xml:space="preserve"> </w:t>
+      </w:r>
+      <w:r>
+        <w:t>Replace</w:t>
+      </w:r>
+      <w:r>
+        <w:t xml:space="preserve"> / Add</w:t>
+      </w:r>
+      <w:r>
+        <w:t xml:space="preserve"> last layer of the network with a Dense-layer</w:t>
+      </w:r>
+      <w:r>
+        <w:t xml:space="preserve">: </w:t>
+      </w:r>
+    </w:p>
+    <w:p>
+      <w:r>
+        <w:t>As described in task 2 we downloaded the model without its classification layer and therefore we do not have to replace its last layers. Instead, we must add our own classification layers which in our case are the following:</w:t>
       </w:r>
     </w:p>
     <w:p/>
     <w:p>
       <w:pPr>
-        <w:pStyle w:val="Heading1"/>
-        <w:rPr>
-          <w:b/>
-          <w:bCs/>
-        </w:rPr>
-      </w:pPr>
-      <w:r>
-        <w:rPr>
-          <w:b/>
-          <w:bCs/>
-        </w:rPr>
-        <w:t xml:space="preserve">Task 3 - </w:t>
-      </w:r>
-      <w:r>
-        <w:rPr>
-          <w:b/>
-          <w:bCs/>
-        </w:rPr>
-        <w:t>Import the</w:t>
-      </w:r>
-      <w:r>
-        <w:rPr>
-          <w:b/>
-          <w:bCs/>
-        </w:rPr>
-        <w:t xml:space="preserve"> Model</w:t>
-      </w:r>
-      <w:r>
-        <w:rPr>
-          <w:b/>
-          <w:bCs/>
-        </w:rPr>
-        <w:t xml:space="preserve">: </w:t>
-      </w:r>
-    </w:p>
-    <w:p>
-      <w:r>
-        <w:t xml:space="preserve">We have created a base model from the MobileNetV2 model. The pre-trained MobileNetV2 is downloaded using </w:t>
-      </w:r>
-      <w:proofErr w:type="spellStart"/>
+        <w:pStyle w:val="Listenabsatz"/>
+        <w:numPr>
+          <w:ilvl w:val="0"/>
+          <w:numId w:val="5"/>
+        </w:numPr>
+      </w:pPr>
+      <w:r>
+        <w:t>GlobalAveragePooling2D-layer</w:t>
+      </w:r>
+    </w:p>
+    <w:p>
+      <w:pPr>
+        <w:pStyle w:val="Listenabsatz"/>
+        <w:numPr>
+          <w:ilvl w:val="0"/>
+          <w:numId w:val="5"/>
+        </w:numPr>
+      </w:pPr>
+      <w:r>
+        <w:t xml:space="preserve">Dropout-layer </w:t>
+      </w:r>
+    </w:p>
+    <w:p>
+      <w:pPr>
+        <w:pStyle w:val="Listenabsatz"/>
+        <w:numPr>
+          <w:ilvl w:val="0"/>
+          <w:numId w:val="5"/>
+        </w:numPr>
+      </w:pPr>
       <w:proofErr w:type="gramStart"/>
       <w:r>
-        <w:t>tf.keras</w:t>
+        <w:t>Dense-layer</w:t>
       </w:r>
       <w:proofErr w:type="gramEnd"/>
       <w:r>
-        <w:t>.applications</w:t>
-      </w:r>
-      <w:proofErr w:type="spellEnd"/>
-      <w:r>
-        <w:t>.</w:t>
-      </w:r>
-      <w:r>
-        <w:t xml:space="preserve"> </w:t>
-      </w:r>
-      <w:r>
-        <w:t xml:space="preserve">The </w:t>
-      </w:r>
-      <w:proofErr w:type="spellStart"/>
-      <w:r>
-        <w:t>include_top</w:t>
-      </w:r>
-      <w:proofErr w:type="spellEnd"/>
-      <w:r>
-        <w:t xml:space="preserve"> parameter is set to False, which will load a network that doesn’t include the classification layers</w:t>
-      </w:r>
-      <w:r>
-        <w:t xml:space="preserve"> </w:t>
-      </w:r>
-      <w:r>
-        <w:t>(output layer) at the top.</w:t>
-      </w:r>
-      <w:r>
-        <w:t xml:space="preserve"> </w:t>
-      </w:r>
-    </w:p>
-    <w:p/>
-    <w:p>
-      <w:r>
+        <w:t xml:space="preserve"> (with 5 classes)</w:t>
+      </w:r>
+    </w:p>
+    <w:p>
+      <w:pPr>
+        <w:jc w:val="center"/>
+      </w:pPr>
+      <w:r>
+        <w:rPr>
+          <w:noProof/>
+        </w:rPr>
+        <w:lastRenderedPageBreak/>
         <w:drawing>
-          <wp:inline distT="0" distB="0" distL="0" distR="0" wp14:anchorId="5177E3F8" wp14:editId="54DE7A07">
-            <wp:extent cx="5951220" cy="919430"/>
+          <wp:inline distT="0" distB="0" distL="0" distR="0" wp14:anchorId="12F16236" wp14:editId="6A68D6EC">
+            <wp:extent cx="4743990" cy="2377251"/>
             <wp:effectExtent l="0" t="0" r="0" b="0"/>
-            <wp:docPr id="31" name="Picture 31" descr="Text&#10;&#10;Description automatically generated"/>
+            <wp:docPr id="13" name="Grafik 13"/>
             <wp:cNvGraphicFramePr>
               <a:graphicFrameLocks xmlns:a="http://schemas.openxmlformats.org/drawingml/2006/main" noChangeAspect="1"/>
             </wp:cNvGraphicFramePr>
@@ -625,11 +840,17 @@
               <a:graphicData uri="http://schemas.openxmlformats.org/drawingml/2006/picture">
                 <pic:pic xmlns:pic="http://schemas.openxmlformats.org/drawingml/2006/picture">
                   <pic:nvPicPr>
-                    <pic:cNvPr id="31" name="Picture 31" descr="Text&#10;&#10;Description automatically generated"/>
+                    <pic:cNvPr id="13" name="Grafik 13"/>
                     <pic:cNvPicPr/>
                   </pic:nvPicPr>
                   <pic:blipFill>
-                    <a:blip r:embed="rId6"/>
+                    <a:blip r:embed="rId6">
+                      <a:extLst>
+                        <a:ext uri="{28A0092B-C50C-407E-A947-70E740481C1C}">
+                          <a14:useLocalDpi xmlns:a14="http://schemas.microsoft.com/office/drawing/2010/main" val="0"/>
+                        </a:ext>
+                      </a:extLst>
+                    </a:blip>
                     <a:stretch>
                       <a:fillRect/>
                     </a:stretch>
@@ -637,7 +858,7 @@
                   <pic:spPr>
                     <a:xfrm>
                       <a:off x="0" y="0"/>
-                      <a:ext cx="6067415" cy="937381"/>
+                      <a:ext cx="4817375" cy="2414025"/>
                     </a:xfrm>
                     <a:prstGeom prst="rect">
                       <a:avLst/>
@@ -650,31 +871,187 @@
         </w:drawing>
       </w:r>
     </w:p>
+    <w:p>
+      <w:pPr>
+        <w:jc w:val="center"/>
+        <w:rPr>
+          <w:i/>
+          <w:iCs/>
+        </w:rPr>
+      </w:pPr>
+      <w:r>
+        <w:rPr>
+          <w:i/>
+          <w:iCs/>
+        </w:rPr>
+        <w:t>Fig</w:t>
+      </w:r>
+      <w:r>
+        <w:rPr>
+          <w:i/>
+          <w:iCs/>
+        </w:rPr>
+        <w:t xml:space="preserve">ure </w:t>
+      </w:r>
+      <w:r>
+        <w:rPr>
+          <w:i/>
+          <w:iCs/>
+        </w:rPr>
+        <w:t>2</w:t>
+      </w:r>
+      <w:r>
+        <w:rPr>
+          <w:i/>
+          <w:iCs/>
+        </w:rPr>
+        <w:t xml:space="preserve">: </w:t>
+      </w:r>
+      <w:r>
+        <w:rPr>
+          <w:i/>
+          <w:iCs/>
+        </w:rPr>
+        <w:t>Customize downloaded MobileNetV2 model</w:t>
+      </w:r>
+      <w:r>
+        <w:rPr>
+          <w:i/>
+          <w:iCs/>
+        </w:rPr>
+        <w:t xml:space="preserve"> </w:t>
+      </w:r>
+    </w:p>
     <w:p/>
     <w:p>
       <w:r>
-        <w:t xml:space="preserve">When is model is loaded, it contain around 3 millions of trainable params, but after replacing the last layer with the Dense layer of our image classifications, the </w:t>
-      </w:r>
-      <w:r>
-        <w:t xml:space="preserve">params got reduced to </w:t>
+        <w:t xml:space="preserve">We needed to add the </w:t>
+      </w:r>
+      <w:r>
+        <w:rPr>
+          <w:b/>
+          <w:bCs/>
+        </w:rPr>
+        <w:t>GlobalAveragePooling2D</w:t>
+      </w:r>
+      <w:r>
+        <w:t xml:space="preserve">-layer due to how the model works with the image data and the </w:t>
+      </w:r>
+      <w:r>
+        <w:rPr>
+          <w:b/>
+          <w:bCs/>
+        </w:rPr>
+        <w:t>Dropout</w:t>
+      </w:r>
+      <w:r>
+        <w:t xml:space="preserve">-layer was recommended to prevent overfitting. As the task </w:t>
+      </w:r>
+      <w:r>
+        <w:t>required,</w:t>
+      </w:r>
+      <w:r>
+        <w:t xml:space="preserve"> we added a </w:t>
       </w:r>
       <w:proofErr w:type="gramStart"/>
       <w:r>
-        <w:t>6,405</w:t>
+        <w:rPr>
+          <w:b/>
+          <w:bCs/>
+        </w:rPr>
+        <w:t>Dense</w:t>
+      </w:r>
+      <w:r>
+        <w:t>-layer</w:t>
+      </w:r>
+      <w:proofErr w:type="gramEnd"/>
+      <w:r>
+        <w:t xml:space="preserve"> which supports our 5 classes: daisy, dandelion, roses, sunflowers and tulips.</w:t>
+      </w:r>
+    </w:p>
+    <w:p/>
+    <w:p>
+      <w:r>
+        <w:t>The added input layer that can be also seen in figure 2 was added to help with mapping pixel values to [-1, 1] as this is the format that the MobileNetV2 model works with.</w:t>
+      </w:r>
+    </w:p>
+    <w:p>
+      <w:pPr>
+        <w:pStyle w:val="berschrift1"/>
+      </w:pPr>
+      <w:r>
+        <w:t xml:space="preserve">Task 4 - </w:t>
+      </w:r>
+      <w:r>
+        <w:t xml:space="preserve">Data </w:t>
+      </w:r>
+      <w:r>
+        <w:t>preparation for non-accelerated version</w:t>
+      </w:r>
+      <w:r>
+        <w:t xml:space="preserve">: </w:t>
+      </w:r>
+    </w:p>
+    <w:p>
+      <w:r>
+        <w:t xml:space="preserve">To prepare our datasets we used the </w:t>
+      </w:r>
+      <w:r>
+        <w:rPr>
+          <w:b/>
+          <w:bCs/>
+        </w:rPr>
+        <w:t>image_dataset_from_directory</w:t>
+      </w:r>
+      <w:r>
+        <w:t xml:space="preserve"> provided by </w:t>
+      </w:r>
+      <w:proofErr w:type="gramStart"/>
+      <w:r>
+        <w:rPr>
+          <w:b/>
+          <w:bCs/>
+        </w:rPr>
+        <w:t>tf.keras</w:t>
+      </w:r>
+      <w:proofErr w:type="gramEnd"/>
+      <w:r>
+        <w:rPr>
+          <w:b/>
+          <w:bCs/>
+        </w:rPr>
+        <w:t>.utils</w:t>
       </w:r>
       <w:r>
         <w:t>.</w:t>
       </w:r>
-      <w:proofErr w:type="gramEnd"/>
-    </w:p>
-    <w:p/>
-    <w:p>
-      <w:r>
+      <w:r>
+        <w:t xml:space="preserve"> Due to its simplicity, we were able to provide the function with just a few parameters to help us with common data preparation steps needed, like shuffling, batching, labelling and splitting the data. An example for can be seen in the figure below:</w:t>
+      </w:r>
+    </w:p>
+    <w:p>
+      <w:pPr>
+        <w:rPr>
+          <w:lang w:val="en-US"/>
+        </w:rPr>
+      </w:pPr>
+    </w:p>
+    <w:p>
+      <w:pPr>
+        <w:rPr>
+          <w:lang w:val="en-US"/>
+        </w:rPr>
+      </w:pPr>
+      <w:r>
+        <w:rPr>
+          <w:noProof/>
+          <w:lang w:val="en-US"/>
+        </w:rPr>
         <w:drawing>
-          <wp:inline distT="0" distB="0" distL="0" distR="0" wp14:anchorId="7356C4D4" wp14:editId="007C6478">
-            <wp:extent cx="5951220" cy="919430"/>
+          <wp:inline distT="0" distB="0" distL="0" distR="0" wp14:anchorId="43DB8660" wp14:editId="7D2C5479">
+            <wp:extent cx="5731510" cy="1358900"/>
             <wp:effectExtent l="0" t="0" r="0" b="0"/>
-            <wp:docPr id="33" name="Picture 33" descr="Graphical user interface, text&#10;&#10;Description automatically generated"/>
+            <wp:docPr id="14" name="Grafik 14" descr="Ein Bild, das Text enthält.&#10;&#10;Automatisch generierte Beschreibung"/>
             <wp:cNvGraphicFramePr>
               <a:graphicFrameLocks xmlns:a="http://schemas.openxmlformats.org/drawingml/2006/main" noChangeAspect="1"/>
             </wp:cNvGraphicFramePr>
@@ -682,11 +1059,17 @@
               <a:graphicData uri="http://schemas.openxmlformats.org/drawingml/2006/picture">
                 <pic:pic xmlns:pic="http://schemas.openxmlformats.org/drawingml/2006/picture">
                   <pic:nvPicPr>
-                    <pic:cNvPr id="33" name="Picture 33" descr="Graphical user interface, text&#10;&#10;Description automatically generated"/>
+                    <pic:cNvPr id="14" name="Grafik 14" descr="Ein Bild, das Text enthält.&#10;&#10;Automatisch generierte Beschreibung"/>
                     <pic:cNvPicPr/>
                   </pic:nvPicPr>
                   <pic:blipFill>
-                    <a:blip r:embed="rId7"/>
+                    <a:blip r:embed="rId7">
+                      <a:extLst>
+                        <a:ext uri="{28A0092B-C50C-407E-A947-70E740481C1C}">
+                          <a14:useLocalDpi xmlns:a14="http://schemas.microsoft.com/office/drawing/2010/main" val="0"/>
+                        </a:ext>
+                      </a:extLst>
+                    </a:blip>
                     <a:stretch>
                       <a:fillRect/>
                     </a:stretch>
@@ -694,7 +1077,7 @@
                   <pic:spPr>
                     <a:xfrm>
                       <a:off x="0" y="0"/>
-                      <a:ext cx="5983144" cy="924362"/>
+                      <a:ext cx="5731510" cy="1358900"/>
                     </a:xfrm>
                     <a:prstGeom prst="rect">
                       <a:avLst/>
@@ -707,114 +1090,203 @@
         </w:drawing>
       </w:r>
     </w:p>
+    <w:p>
+      <w:pPr>
+        <w:jc w:val="center"/>
+        <w:rPr>
+          <w:i/>
+          <w:iCs/>
+        </w:rPr>
+      </w:pPr>
+      <w:r>
+        <w:rPr>
+          <w:i/>
+          <w:iCs/>
+        </w:rPr>
+        <w:t>Fig</w:t>
+      </w:r>
+      <w:r>
+        <w:rPr>
+          <w:i/>
+          <w:iCs/>
+        </w:rPr>
+        <w:t xml:space="preserve">ure </w:t>
+      </w:r>
+      <w:r>
+        <w:rPr>
+          <w:i/>
+          <w:iCs/>
+        </w:rPr>
+        <w:t>3</w:t>
+      </w:r>
+      <w:r>
+        <w:rPr>
+          <w:i/>
+          <w:iCs/>
+        </w:rPr>
+        <w:t xml:space="preserve">: </w:t>
+      </w:r>
+      <w:r>
+        <w:rPr>
+          <w:i/>
+          <w:iCs/>
+        </w:rPr>
+        <w:t>Example for using the image_dataset_from_</w:t>
+      </w:r>
+      <w:r>
+        <w:t>directory</w:t>
+      </w:r>
+      <w:r>
+        <w:t>-function</w:t>
+      </w:r>
+    </w:p>
     <w:p/>
     <w:p>
+      <w:pPr>
+        <w:rPr>
+          <w:bCs/>
+          <w:color w:val="000000" w:themeColor="text1"/>
+        </w:rPr>
+      </w:pPr>
+      <w:r>
+        <w:t xml:space="preserve">In the preperation process </w:t>
+      </w:r>
+      <w:r>
+        <w:rPr>
+          <w:bCs/>
+          <w:color w:val="000000" w:themeColor="text1"/>
+        </w:rPr>
+        <w:t>a</w:t>
+      </w:r>
+      <w:r>
+        <w:rPr>
+          <w:bCs/>
+          <w:color w:val="000000" w:themeColor="text1"/>
+        </w:rPr>
+        <w:t xml:space="preserve"> total of 1000 images </w:t>
+      </w:r>
+      <w:r>
+        <w:rPr>
+          <w:bCs/>
+          <w:color w:val="000000" w:themeColor="text1"/>
+        </w:rPr>
+        <w:t>split into</w:t>
+      </w:r>
+      <w:r>
+        <w:rPr>
+          <w:bCs/>
+          <w:color w:val="000000" w:themeColor="text1"/>
+        </w:rPr>
+        <w:t xml:space="preserve"> 5 categories were </w:t>
+      </w:r>
+      <w:r>
+        <w:rPr>
+          <w:bCs/>
+          <w:color w:val="000000" w:themeColor="text1"/>
+        </w:rPr>
+        <w:t>provided for our task</w:t>
+      </w:r>
+      <w:r>
+        <w:rPr>
+          <w:bCs/>
+          <w:color w:val="000000" w:themeColor="text1"/>
+        </w:rPr>
+        <w:t xml:space="preserve"> </w:t>
+      </w:r>
+      <w:r>
+        <w:rPr>
+          <w:bCs/>
+          <w:color w:val="000000" w:themeColor="text1"/>
+        </w:rPr>
+        <w:t>which we had to divide in</w:t>
+      </w:r>
+      <w:r>
+        <w:rPr>
+          <w:bCs/>
+          <w:color w:val="000000" w:themeColor="text1"/>
+        </w:rPr>
+        <w:t>to train and test datasets</w:t>
+      </w:r>
+      <w:r>
+        <w:rPr>
+          <w:bCs/>
+          <w:color w:val="000000" w:themeColor="text1"/>
+        </w:rPr>
+        <w:t>. W</w:t>
+      </w:r>
+      <w:r>
+        <w:rPr>
+          <w:bCs/>
+          <w:color w:val="000000" w:themeColor="text1"/>
+        </w:rPr>
+        <w:t xml:space="preserve">e </w:t>
+      </w:r>
+      <w:r>
+        <w:rPr>
+          <w:bCs/>
+          <w:color w:val="000000" w:themeColor="text1"/>
+        </w:rPr>
+        <w:t xml:space="preserve">decided to perform </w:t>
+      </w:r>
+      <w:r>
+        <w:rPr>
+          <w:bCs/>
+          <w:color w:val="000000" w:themeColor="text1"/>
+        </w:rPr>
+        <w:t>an 80-20 split, i.e., 800</w:t>
+      </w:r>
+      <w:r>
+        <w:rPr>
+          <w:bCs/>
+          <w:color w:val="000000" w:themeColor="text1"/>
+        </w:rPr>
+        <w:t xml:space="preserve"> images</w:t>
+      </w:r>
+      <w:r>
+        <w:rPr>
+          <w:bCs/>
+          <w:color w:val="000000" w:themeColor="text1"/>
+        </w:rPr>
+        <w:t xml:space="preserve"> are used for training and the remaining 200 images are used for validations.</w:t>
+      </w:r>
+      <w:r>
+        <w:rPr>
+          <w:bCs/>
+          <w:color w:val="000000" w:themeColor="text1"/>
+        </w:rPr>
+        <w:t xml:space="preserve"> With a batch size of 32 a total of 32 batches were created out of the 1000 images. </w:t>
+      </w:r>
+    </w:p>
+    <w:p>
+      <w:pPr>
+        <w:rPr>
+          <w:bCs/>
+          <w:color w:val="000000" w:themeColor="text1"/>
+        </w:rPr>
+      </w:pPr>
+    </w:p>
+    <w:p>
+      <w:pPr>
+        <w:rPr>
+          <w:bCs/>
+          <w:color w:val="000000" w:themeColor="text1"/>
+        </w:rPr>
+      </w:pPr>
+    </w:p>
+    <w:p>
+      <w:pPr>
+        <w:rPr>
+          <w:bCs/>
+          <w:color w:val="000000" w:themeColor="text1"/>
+        </w:rPr>
+      </w:pPr>
+    </w:p>
+    <w:p>
       <w:r>
         <w:rPr>
           <w:noProof/>
         </w:rPr>
-        <w:drawing>
-          <wp:inline distT="0" distB="0" distL="0" distR="0" wp14:anchorId="3F89EACD" wp14:editId="4D551D26">
-            <wp:extent cx="6025515" cy="703578"/>
-            <wp:effectExtent l="0" t="0" r="0" b="0"/>
-            <wp:docPr id="3" name="Picture 3"/>
-            <wp:cNvGraphicFramePr>
-              <a:graphicFrameLocks xmlns:a="http://schemas.openxmlformats.org/drawingml/2006/main" noChangeAspect="1"/>
-            </wp:cNvGraphicFramePr>
-            <a:graphic xmlns:a="http://schemas.openxmlformats.org/drawingml/2006/main">
-              <a:graphicData uri="http://schemas.openxmlformats.org/drawingml/2006/picture">
-                <pic:pic xmlns:pic="http://schemas.openxmlformats.org/drawingml/2006/picture">
-                  <pic:nvPicPr>
-                    <pic:cNvPr id="1" name=""/>
-                    <pic:cNvPicPr/>
-                  </pic:nvPicPr>
-                  <pic:blipFill>
-                    <a:blip r:embed="rId8"/>
-                    <a:stretch>
-                      <a:fillRect/>
-                    </a:stretch>
-                  </pic:blipFill>
-                  <pic:spPr>
-                    <a:xfrm>
-                      <a:off x="0" y="0"/>
-                      <a:ext cx="6229276" cy="727370"/>
-                    </a:xfrm>
-                    <a:prstGeom prst="rect">
-                      <a:avLst/>
-                    </a:prstGeom>
-                  </pic:spPr>
-                </pic:pic>
-              </a:graphicData>
-            </a:graphic>
-          </wp:inline>
-        </w:drawing>
-      </w:r>
-    </w:p>
-    <w:p>
-      <w:pPr>
-        <w:jc w:val="center"/>
-        <w:rPr>
-          <w:i/>
-          <w:iCs/>
-        </w:rPr>
-      </w:pPr>
-      <w:r>
-        <w:rPr>
-          <w:i/>
-          <w:iCs/>
-        </w:rPr>
-        <w:t>Fig2: Downloading the MobileNetV2 model</w:t>
-      </w:r>
-    </w:p>
-    <w:p>
-      <w:pPr>
-        <w:pStyle w:val="Heading1"/>
-        <w:rPr>
-          <w:b/>
-          <w:bCs/>
-        </w:rPr>
-      </w:pPr>
-      <w:r>
-        <w:rPr>
-          <w:b/>
-          <w:bCs/>
-        </w:rPr>
         <w:lastRenderedPageBreak/>
-        <w:t xml:space="preserve">Task 4 - </w:t>
-      </w:r>
-      <w:r>
-        <w:rPr>
-          <w:b/>
-          <w:bCs/>
-        </w:rPr>
-        <w:t xml:space="preserve">Data </w:t>
-      </w:r>
-      <w:r>
-        <w:rPr>
-          <w:b/>
-          <w:bCs/>
-        </w:rPr>
-        <w:t>preparation for non-accelerated version</w:t>
-      </w:r>
-      <w:r>
-        <w:rPr>
-          <w:b/>
-          <w:bCs/>
-        </w:rPr>
-        <w:t xml:space="preserve">: </w:t>
-      </w:r>
-    </w:p>
-    <w:p>
-      <w:r>
-        <w:t>Figure 3 refers to an 80,20 split, also out of 32 batch sizes, 25 is for training, 6 for validation, and 1 for testing.  For data augmentation, since we are using the MobileNetV2 model which requires pixel values in [-1, 1], we have rescaled the data accordingly.</w:t>
-      </w:r>
-    </w:p>
-    <w:p/>
-    <w:p>
-      <w:r>
-        <w:rPr>
-          <w:noProof/>
-        </w:rPr>
         <w:drawing>
           <wp:inline distT="0" distB="0" distL="0" distR="0" wp14:anchorId="34E706BF" wp14:editId="015CF446">
             <wp:extent cx="5951621" cy="914400"/>
@@ -831,7 +1303,7 @@
                     <pic:cNvPicPr/>
                   </pic:nvPicPr>
                   <pic:blipFill>
-                    <a:blip r:embed="rId9"/>
+                    <a:blip r:embed="rId8"/>
                     <a:stretch>
                       <a:fillRect/>
                     </a:stretch>
@@ -865,46 +1337,79 @@
           <w:i/>
           <w:iCs/>
         </w:rPr>
-        <w:t>Fig3: Data pre-processing</w:t>
-      </w:r>
-    </w:p>
-    <w:p>
-      <w:pPr>
-        <w:pStyle w:val="Heading1"/>
-        <w:rPr>
-          <w:b/>
-          <w:bCs/>
-        </w:rPr>
-      </w:pPr>
-    </w:p>
-    <w:p>
-      <w:pPr>
-        <w:pStyle w:val="Heading1"/>
-        <w:rPr>
-          <w:b/>
-          <w:bCs/>
-        </w:rPr>
-      </w:pPr>
-      <w:r>
-        <w:rPr>
-          <w:b/>
-          <w:bCs/>
-        </w:rPr>
+        <w:t>Fig</w:t>
+      </w:r>
+      <w:r>
+        <w:rPr>
+          <w:i/>
+          <w:iCs/>
+        </w:rPr>
+        <w:t>ure 4</w:t>
+      </w:r>
+      <w:r>
+        <w:rPr>
+          <w:i/>
+          <w:iCs/>
+        </w:rPr>
+        <w:t xml:space="preserve">: </w:t>
+      </w:r>
+      <w:r>
+        <w:rPr>
+          <w:i/>
+          <w:iCs/>
+        </w:rPr>
+        <w:t>Output of our data preparation process</w:t>
+      </w:r>
+    </w:p>
+    <w:p>
+      <w:pPr>
+        <w:jc w:val="center"/>
+        <w:rPr>
+          <w:i/>
+          <w:iCs/>
+        </w:rPr>
+      </w:pPr>
+    </w:p>
+    <w:p>
+      <w:pPr>
+        <w:rPr>
+          <w:bCs/>
+          <w:color w:val="000000" w:themeColor="text1"/>
+        </w:rPr>
+      </w:pPr>
+      <w:r>
+        <w:rPr>
+          <w:bCs/>
+          <w:color w:val="000000" w:themeColor="text1"/>
+        </w:rPr>
+        <w:t>These 32 batches were split into 25 for training purposes, 6 for validation purposes and 1 for test purposes</w:t>
+      </w:r>
+      <w:r>
+        <w:rPr>
+          <w:bCs/>
+          <w:color w:val="000000" w:themeColor="text1"/>
+        </w:rPr>
+        <w:t xml:space="preserve"> as shown in figure 4.</w:t>
+      </w:r>
+    </w:p>
+    <w:p>
+      <w:pPr>
+        <w:jc w:val="center"/>
+        <w:rPr>
+          <w:i/>
+          <w:iCs/>
+        </w:rPr>
+      </w:pPr>
+    </w:p>
+    <w:p>
+      <w:pPr>
+        <w:pStyle w:val="berschrift1"/>
+      </w:pPr>
+      <w:r>
         <w:t>Task 5 - Compile</w:t>
       </w:r>
       <w:r>
-        <w:rPr>
-          <w:b/>
-          <w:bCs/>
-        </w:rPr>
-        <w:t xml:space="preserve"> the model</w:t>
-      </w:r>
-      <w:r>
-        <w:rPr>
-          <w:b/>
-          <w:bCs/>
-        </w:rPr>
-        <w:t xml:space="preserve">: </w:t>
+        <w:t xml:space="preserve"> the model: </w:t>
       </w:r>
     </w:p>
     <w:p>
@@ -946,6 +1451,9 @@
     <w:p/>
     <w:p>
       <w:r>
+        <w:rPr>
+          <w:noProof/>
+        </w:rPr>
         <w:drawing>
           <wp:inline distT="0" distB="0" distL="0" distR="0" wp14:anchorId="35573773" wp14:editId="37F26DB7">
             <wp:extent cx="5511800" cy="603821"/>
@@ -962,7 +1470,7 @@
                     <pic:cNvPicPr/>
                   </pic:nvPicPr>
                   <pic:blipFill>
-                    <a:blip r:embed="rId10"/>
+                    <a:blip r:embed="rId9"/>
                     <a:stretch>
                       <a:fillRect/>
                     </a:stretch>
@@ -1030,7 +1538,6 @@
         <w:rPr>
           <w:noProof/>
         </w:rPr>
-        <w:lastRenderedPageBreak/>
         <w:drawing>
           <wp:inline distT="0" distB="0" distL="0" distR="0" wp14:anchorId="286EF2FF" wp14:editId="54B80A0F">
             <wp:extent cx="5854283" cy="3784600"/>
@@ -1047,7 +1554,7 @@
                     <pic:cNvPicPr/>
                   </pic:nvPicPr>
                   <pic:blipFill>
-                    <a:blip r:embed="rId11">
+                    <a:blip r:embed="rId10">
                       <a:extLst>
                         <a:ext uri="{28A0092B-C50C-407E-A947-70E740481C1C}">
                           <a14:useLocalDpi xmlns:a14="http://schemas.microsoft.com/office/drawing/2010/main" val="0"/>
@@ -1087,6 +1594,7 @@
           <w:i/>
           <w:iCs/>
         </w:rPr>
+        <w:lastRenderedPageBreak/>
         <w:t>Fig</w:t>
       </w:r>
       <w:r>
@@ -1106,7 +1614,7 @@
     </w:p>
     <w:p>
       <w:pPr>
-        <w:pStyle w:val="Heading1"/>
+        <w:pStyle w:val="berschrift1"/>
         <w:rPr>
           <w:b/>
           <w:bCs/>
@@ -1115,24 +1623,16 @@
     </w:p>
     <w:p>
       <w:pPr>
-        <w:pStyle w:val="Heading1"/>
-        <w:rPr>
-          <w:b/>
-          <w:bCs/>
-        </w:rPr>
-      </w:pPr>
-      <w:r>
-        <w:rPr>
-          <w:b/>
-          <w:bCs/>
-        </w:rPr>
+        <w:pStyle w:val="berschrift1"/>
+      </w:pPr>
+      <w:r>
         <w:t xml:space="preserve">Task 6 – Plotting the graphs: </w:t>
       </w:r>
     </w:p>
     <w:p/>
     <w:p>
       <w:pPr>
-        <w:pStyle w:val="Heading1"/>
+        <w:pStyle w:val="berschrift1"/>
         <w:rPr>
           <w:b/>
           <w:bCs/>
@@ -1160,7 +1660,7 @@
                     <pic:cNvPicPr/>
                   </pic:nvPicPr>
                   <pic:blipFill>
-                    <a:blip r:embed="rId12">
+                    <a:blip r:embed="rId11">
                       <a:extLst>
                         <a:ext uri="{28A0092B-C50C-407E-A947-70E740481C1C}">
                           <a14:useLocalDpi xmlns:a14="http://schemas.microsoft.com/office/drawing/2010/main" val="0"/>
@@ -1208,7 +1708,7 @@
                     <pic:cNvPicPr/>
                   </pic:nvPicPr>
                   <pic:blipFill>
-                    <a:blip r:embed="rId13">
+                    <a:blip r:embed="rId12">
                       <a:extLst>
                         <a:ext uri="{28A0092B-C50C-407E-A947-70E740481C1C}">
                           <a14:useLocalDpi xmlns:a14="http://schemas.microsoft.com/office/drawing/2010/main" val="0"/>
@@ -1290,19 +1790,7 @@
     </w:p>
     <w:p>
       <w:r>
-        <w:t xml:space="preserve">The above two graphs provide the data for </w:t>
-      </w:r>
-      <w:r>
-        <w:t>e training and validation errors vs time as well as the training and validation</w:t>
-      </w:r>
-      <w:r>
-        <w:t xml:space="preserve"> </w:t>
-      </w:r>
-      <w:r>
-        <w:t>accuracies</w:t>
-      </w:r>
-      <w:r>
-        <w:t xml:space="preserve">. </w:t>
+        <w:t xml:space="preserve">The above two graphs provide the data for e training and validation errors vs time as well as the training and validation accuracies. </w:t>
       </w:r>
       <w:r>
         <w:t xml:space="preserve">Starting with the left graph, the training accuracy is represented by blue graph, and we could see that after epoch 7 contains the maximum value of 0.218. However, the validation accuracy </w:t>
@@ -1315,59 +1803,27 @@
     <w:p/>
     <w:p>
       <w:pPr>
-        <w:pStyle w:val="Heading1"/>
-        <w:rPr>
-          <w:b/>
-          <w:bCs/>
-        </w:rPr>
-      </w:pPr>
-      <w:r>
-        <w:rPr>
-          <w:b/>
-          <w:bCs/>
-        </w:rPr>
+        <w:pStyle w:val="berschrift1"/>
+      </w:pPr>
+      <w:r>
         <w:t xml:space="preserve">Task </w:t>
       </w:r>
       <w:r>
-        <w:rPr>
-          <w:b/>
-          <w:bCs/>
-        </w:rPr>
         <w:t>7</w:t>
       </w:r>
       <w:r>
-        <w:rPr>
-          <w:b/>
-          <w:bCs/>
-        </w:rPr>
         <w:t xml:space="preserve"> </w:t>
       </w:r>
       <w:r>
-        <w:rPr>
-          <w:b/>
-          <w:bCs/>
-        </w:rPr>
         <w:t>–</w:t>
       </w:r>
       <w:r>
-        <w:rPr>
-          <w:b/>
-          <w:bCs/>
-        </w:rPr>
         <w:t xml:space="preserve"> </w:t>
       </w:r>
       <w:r>
-        <w:rPr>
-          <w:b/>
-          <w:bCs/>
-        </w:rPr>
         <w:t>Experimenting with 3 new learning rates</w:t>
       </w:r>
       <w:r>
-        <w:rPr>
-          <w:b/>
-          <w:bCs/>
-        </w:rPr>
         <w:t xml:space="preserve">: </w:t>
       </w:r>
     </w:p>
@@ -1403,6 +1859,9 @@
     <w:p/>
     <w:p>
       <w:r>
+        <w:rPr>
+          <w:noProof/>
+        </w:rPr>
         <w:drawing>
           <wp:inline distT="0" distB="0" distL="0" distR="0" wp14:anchorId="2E149608" wp14:editId="4B786825">
             <wp:extent cx="5613400" cy="551879"/>
@@ -1419,7 +1878,7 @@
                     <pic:cNvPicPr/>
                   </pic:nvPicPr>
                   <pic:blipFill>
-                    <a:blip r:embed="rId14"/>
+                    <a:blip r:embed="rId13"/>
                     <a:stretch>
                       <a:fillRect/>
                     </a:stretch>
@@ -1475,6 +1934,7 @@
         <w:rPr>
           <w:noProof/>
         </w:rPr>
+        <w:lastRenderedPageBreak/>
         <w:drawing>
           <wp:inline distT="0" distB="0" distL="0" distR="0" wp14:anchorId="14CF8CD6" wp14:editId="117DE592">
             <wp:extent cx="4344152" cy="3258355"/>
@@ -1491,7 +1951,7 @@
                     <pic:cNvPicPr/>
                   </pic:nvPicPr>
                   <pic:blipFill>
-                    <a:blip r:embed="rId15">
+                    <a:blip r:embed="rId14">
                       <a:extLst>
                         <a:ext uri="{28A0092B-C50C-407E-A947-70E740481C1C}">
                           <a14:useLocalDpi xmlns:a14="http://schemas.microsoft.com/office/drawing/2010/main" val="0"/>
@@ -1557,66 +2017,21 @@
     </w:p>
     <w:p>
       <w:pPr>
-        <w:pStyle w:val="Heading1"/>
-        <w:rPr>
-          <w:b/>
-          <w:bCs/>
-        </w:rPr>
-      </w:pPr>
-      <w:r>
-        <w:rPr>
-          <w:b/>
-          <w:bCs/>
-        </w:rPr>
+        <w:pStyle w:val="berschrift1"/>
+      </w:pPr>
+      <w:r>
         <w:t xml:space="preserve">Task </w:t>
       </w:r>
       <w:r>
-        <w:rPr>
-          <w:b/>
-          <w:bCs/>
-        </w:rPr>
         <w:t>8</w:t>
       </w:r>
       <w:r>
-        <w:rPr>
-          <w:b/>
-          <w:bCs/>
-        </w:rPr>
         <w:t xml:space="preserve"> - </w:t>
       </w:r>
       <w:r>
-        <w:rPr>
-          <w:b/>
-          <w:bCs/>
-        </w:rPr>
-        <w:t xml:space="preserve">Experimenting with 3 new </w:t>
-      </w:r>
-      <w:r>
-        <w:rPr>
-          <w:b/>
-          <w:bCs/>
-        </w:rPr>
-        <w:t>momentum</w:t>
-      </w:r>
-      <w:r>
-        <w:rPr>
-          <w:b/>
-          <w:bCs/>
-        </w:rPr>
-        <w:t xml:space="preserve"> rates</w:t>
-      </w:r>
-      <w:r>
-        <w:rPr>
-          <w:b/>
-          <w:bCs/>
-        </w:rPr>
-        <w:t xml:space="preserve"> with best learning rate with best accuracy</w:t>
-      </w:r>
-      <w:r>
-        <w:rPr>
-          <w:b/>
-          <w:bCs/>
-        </w:rPr>
+        <w:t>Experimenting with 3 new momentum rates with best learning rate with best accuracy</w:t>
+      </w:r>
+      <w:r>
         <w:t xml:space="preserve">: </w:t>
       </w:r>
     </w:p>
@@ -1644,6 +2059,9 @@
         </w:rPr>
       </w:pPr>
       <w:r>
+        <w:rPr>
+          <w:noProof/>
+        </w:rPr>
         <w:drawing>
           <wp:inline distT="0" distB="0" distL="0" distR="0" wp14:anchorId="76587937" wp14:editId="1999947F">
             <wp:extent cx="5549900" cy="545636"/>
@@ -1660,7 +2078,7 @@
                     <pic:cNvPicPr/>
                   </pic:nvPicPr>
                   <pic:blipFill>
-                    <a:blip r:embed="rId16"/>
+                    <a:blip r:embed="rId15"/>
                     <a:stretch>
                       <a:fillRect/>
                     </a:stretch>
@@ -1732,6 +2150,7 @@
         <w:rPr>
           <w:noProof/>
         </w:rPr>
+        <w:lastRenderedPageBreak/>
         <w:drawing>
           <wp:inline distT="0" distB="0" distL="0" distR="0" wp14:anchorId="1FDFC8C2" wp14:editId="4D29D86B">
             <wp:extent cx="3734873" cy="2801362"/>
@@ -1748,7 +2167,7 @@
                     <pic:cNvPicPr/>
                   </pic:nvPicPr>
                   <pic:blipFill>
-                    <a:blip r:embed="rId17">
+                    <a:blip r:embed="rId16">
                       <a:extLst>
                         <a:ext uri="{28A0092B-C50C-407E-A947-70E740481C1C}">
                           <a14:useLocalDpi xmlns:a14="http://schemas.microsoft.com/office/drawing/2010/main" val="0"/>
@@ -1873,7 +2292,7 @@
                     <pic:cNvPicPr/>
                   </pic:nvPicPr>
                   <pic:blipFill>
-                    <a:blip r:embed="rId18" cstate="print">
+                    <a:blip r:embed="rId17" cstate="print">
                       <a:extLst>
                         <a:ext uri="{28A0092B-C50C-407E-A947-70E740481C1C}">
                           <a14:useLocalDpi xmlns:a14="http://schemas.microsoft.com/office/drawing/2010/main" val="0"/>
@@ -1920,7 +2339,7 @@
                     <pic:cNvPicPr/>
                   </pic:nvPicPr>
                   <pic:blipFill>
-                    <a:blip r:embed="rId19" cstate="print">
+                    <a:blip r:embed="rId18" cstate="print">
                       <a:extLst>
                         <a:ext uri="{28A0092B-C50C-407E-A947-70E740481C1C}">
                           <a14:useLocalDpi xmlns:a14="http://schemas.microsoft.com/office/drawing/2010/main" val="0"/>
@@ -1967,7 +2386,7 @@
                     <pic:cNvPicPr/>
                   </pic:nvPicPr>
                   <pic:blipFill>
-                    <a:blip r:embed="rId20" cstate="print">
+                    <a:blip r:embed="rId19" cstate="print">
                       <a:extLst>
                         <a:ext uri="{28A0092B-C50C-407E-A947-70E740481C1C}">
                           <a14:useLocalDpi xmlns:a14="http://schemas.microsoft.com/office/drawing/2010/main" val="0"/>
@@ -2014,7 +2433,7 @@
                     <pic:cNvPicPr/>
                   </pic:nvPicPr>
                   <pic:blipFill>
-                    <a:blip r:embed="rId21" cstate="print">
+                    <a:blip r:embed="rId20" cstate="print">
                       <a:extLst>
                         <a:ext uri="{28A0092B-C50C-407E-A947-70E740481C1C}">
                           <a14:useLocalDpi xmlns:a14="http://schemas.microsoft.com/office/drawing/2010/main" val="0"/>
@@ -2084,86 +2503,30 @@
     </w:p>
     <w:p>
       <w:pPr>
-        <w:pStyle w:val="Heading1"/>
-        <w:rPr>
-          <w:b/>
-          <w:bCs/>
-        </w:rPr>
-      </w:pPr>
-      <w:r>
-        <w:rPr>
-          <w:b/>
-          <w:bCs/>
-        </w:rPr>
+        <w:pStyle w:val="berschrift1"/>
+      </w:pPr>
+      <w:r>
         <w:t xml:space="preserve">Task 9 – Prepare the datasets with accelerated version: </w:t>
       </w:r>
     </w:p>
     <w:p>
       <w:r>
-        <w:t xml:space="preserve">In our experiment, the model has under-performed i.e., the accuracy value is very much on the lower side. In this step, the data is augmented. The data augmentation is process in which the existing images are changed in minor scale. These changes </w:t>
-      </w:r>
-      <w:r>
-        <w:t>include</w:t>
-      </w:r>
-      <w:r>
-        <w:t xml:space="preserve"> transformation such as rotation, flipping, </w:t>
-      </w:r>
-      <w:r>
-        <w:t>rescaling,</w:t>
-      </w:r>
-      <w:r>
-        <w:t xml:space="preserve"> and resizing. </w:t>
-      </w:r>
-    </w:p>
-    <w:p>
-      <w:pPr>
-        <w:rPr>
-          <w:color w:val="000000" w:themeColor="text1"/>
-        </w:rPr>
-      </w:pPr>
-    </w:p>
-    <w:p>
-      <w:pPr>
-        <w:pStyle w:val="Heading1"/>
-        <w:rPr>
-          <w:b/>
-          <w:bCs/>
-        </w:rPr>
-      </w:pPr>
-      <w:r>
-        <w:rPr>
-          <w:b/>
-          <w:bCs/>
-        </w:rPr>
-        <w:t xml:space="preserve">Task </w:t>
-      </w:r>
-      <w:r>
-        <w:rPr>
-          <w:b/>
-          <w:bCs/>
-        </w:rPr>
-        <w:t>10</w:t>
-      </w:r>
-      <w:r>
-        <w:rPr>
-          <w:b/>
-          <w:bCs/>
-        </w:rPr>
-        <w:t xml:space="preserve"> – Experimenting</w:t>
-      </w:r>
-      <w:r>
-        <w:rPr>
-          <w:b/>
-          <w:bCs/>
-        </w:rPr>
-        <w:t xml:space="preserve"> for the accelerated version with new momentum rates</w:t>
-      </w:r>
-      <w:r>
-        <w:rPr>
-          <w:b/>
-          <w:bCs/>
-        </w:rPr>
-        <w:t xml:space="preserve">: </w:t>
+        <w:t xml:space="preserve">In our experiment, the model has under-performed i.e., the accuracy value is very much on the lower side. In this step, the data is augmented. The data augmentation is process in which the existing images are changed in minor scale. These changes include transformation such as rotation, flipping, rescaling, and resizing. </w:t>
+      </w:r>
+    </w:p>
+    <w:p>
+      <w:pPr>
+        <w:rPr>
+          <w:color w:val="000000" w:themeColor="text1"/>
+        </w:rPr>
+      </w:pPr>
+    </w:p>
+    <w:p>
+      <w:pPr>
+        <w:pStyle w:val="berschrift1"/>
+      </w:pPr>
+      <w:r>
+        <w:t xml:space="preserve">Task 10 – Experimenting for the accelerated version with new momentum rates: </w:t>
       </w:r>
     </w:p>
     <w:p>
@@ -2212,7 +2575,7 @@
                     <pic:cNvPicPr/>
                   </pic:nvPicPr>
                   <pic:blipFill>
-                    <a:blip r:embed="rId22">
+                    <a:blip r:embed="rId21">
                       <a:extLst>
                         <a:ext uri="{28A0092B-C50C-407E-A947-70E740481C1C}">
                           <a14:useLocalDpi xmlns:a14="http://schemas.microsoft.com/office/drawing/2010/main" val="0"/>
@@ -2332,7 +2695,7 @@
                     <pic:cNvPicPr/>
                   </pic:nvPicPr>
                   <pic:blipFill>
-                    <a:blip r:embed="rId23">
+                    <a:blip r:embed="rId22">
                       <a:extLst>
                         <a:ext uri="{28A0092B-C50C-407E-A947-70E740481C1C}">
                           <a14:useLocalDpi xmlns:a14="http://schemas.microsoft.com/office/drawing/2010/main" val="0"/>
@@ -2476,7 +2839,7 @@
                     <pic:cNvPicPr/>
                   </pic:nvPicPr>
                   <pic:blipFill>
-                    <a:blip r:embed="rId24" cstate="print">
+                    <a:blip r:embed="rId23" cstate="print">
                       <a:extLst>
                         <a:ext uri="{28A0092B-C50C-407E-A947-70E740481C1C}">
                           <a14:useLocalDpi xmlns:a14="http://schemas.microsoft.com/office/drawing/2010/main" val="0"/>
@@ -2523,7 +2886,7 @@
                     <pic:cNvPicPr/>
                   </pic:nvPicPr>
                   <pic:blipFill>
-                    <a:blip r:embed="rId25" cstate="print">
+                    <a:blip r:embed="rId24" cstate="print">
                       <a:extLst>
                         <a:ext uri="{28A0092B-C50C-407E-A947-70E740481C1C}">
                           <a14:useLocalDpi xmlns:a14="http://schemas.microsoft.com/office/drawing/2010/main" val="0"/>
@@ -2570,7 +2933,7 @@
                     <pic:cNvPicPr/>
                   </pic:nvPicPr>
                   <pic:blipFill>
-                    <a:blip r:embed="rId26" cstate="print">
+                    <a:blip r:embed="rId25" cstate="print">
                       <a:extLst>
                         <a:ext uri="{28A0092B-C50C-407E-A947-70E740481C1C}">
                           <a14:useLocalDpi xmlns:a14="http://schemas.microsoft.com/office/drawing/2010/main" val="0"/>
@@ -2617,7 +2980,7 @@
                     <pic:cNvPicPr/>
                   </pic:nvPicPr>
                   <pic:blipFill>
-                    <a:blip r:embed="rId27" cstate="print">
+                    <a:blip r:embed="rId26" cstate="print">
                       <a:extLst>
                         <a:ext uri="{28A0092B-C50C-407E-A947-70E740481C1C}">
                           <a14:useLocalDpi xmlns:a14="http://schemas.microsoft.com/office/drawing/2010/main" val="0"/>
@@ -2707,7 +3070,7 @@
 </file>
 
 <file path=word/numbering.xml><?xml version="1.0" encoding="utf-8"?>
-<w:numbering xmlns:wpc="http://schemas.microsoft.com/office/word/2010/wordprocessingCanvas" xmlns:cx="http://schemas.microsoft.com/office/drawing/2014/chartex" xmlns:cx1="http://schemas.microsoft.com/office/drawing/2015/9/8/chartex" xmlns:cx2="http://schemas.microsoft.com/office/drawing/2015/10/21/chartex" xmlns:cx3="http://schemas.microsoft.com/office/drawing/2016/5/9/chartex" xmlns:cx4="http://schemas.microsoft.com/office/drawing/2016/5/10/chartex" xmlns:cx5="http://schemas.microsoft.com/office/drawing/2016/5/11/chartex" xmlns:cx6="http://schemas.microsoft.com/office/drawing/2016/5/12/chartex" xmlns:cx7="http://schemas.microsoft.com/office/drawing/2016/5/13/chartex" xmlns:cx8="http://schemas.microsoft.com/office/drawing/2016/5/14/chartex" xmlns:mc="http://schemas.openxmlformats.org/markup-compatibility/2006" xmlns:aink="http://schemas.microsoft.com/office/drawing/2016/ink" xmlns:am3d="http://schemas.microsoft.com/office/drawing/2017/model3d" xmlns:o="urn:schemas-microsoft-com:office:office" xmlns:r="http://schemas.openxmlformats.org/officeDocument/2006/relationships" xmlns:m="http://schemas.openxmlformats.org/officeDocument/2006/math" xmlns:v="urn:schemas-microsoft-com:vml" xmlns:wp14="http://schemas.microsoft.com/office/word/2010/wordprocessingDrawing" xmlns:wp="http://schemas.openxmlformats.org/drawingml/2006/wordprocessingDrawing" xmlns:w10="urn:schemas-microsoft-com:office:word" xmlns:w="http://schemas.openxmlformats.org/wordprocessingml/2006/main" xmlns:w14="http://schemas.microsoft.com/office/word/2010/wordml" xmlns:w15="http://schemas.microsoft.com/office/word/2012/wordml" xmlns:w16cex="http://schemas.microsoft.com/office/word/2018/wordml/cex" xmlns:w16cid="http://schemas.microsoft.com/office/word/2016/wordml/cid" xmlns:w16="http://schemas.microsoft.com/office/word/2018/wordml" xmlns:w16sdtdh="http://schemas.microsoft.com/office/word/2020/wordml/sdtdatahash" xmlns:w16se="http://schemas.microsoft.com/office/word/2015/wordml/symex" xmlns:wpg="http://schemas.microsoft.com/office/word/2010/wordprocessingGroup" xmlns:wpi="http://schemas.microsoft.com/office/word/2010/wordprocessingInk" xmlns:wne="http://schemas.microsoft.com/office/word/2006/wordml" xmlns:wps="http://schemas.microsoft.com/office/word/2010/wordprocessingShape" mc:Ignorable="w14 w15 w16se w16cid w16 w16cex w16sdtdh wp14">
+<w:numbering xmlns:wpc="http://schemas.microsoft.com/office/word/2010/wordprocessingCanvas" xmlns:cx="http://schemas.microsoft.com/office/drawing/2014/chartex" xmlns:cx1="http://schemas.microsoft.com/office/drawing/2015/9/8/chartex" xmlns:cx2="http://schemas.microsoft.com/office/drawing/2015/10/21/chartex" xmlns:cx3="http://schemas.microsoft.com/office/drawing/2016/5/9/chartex" xmlns:cx4="http://schemas.microsoft.com/office/drawing/2016/5/10/chartex" xmlns:cx5="http://schemas.microsoft.com/office/drawing/2016/5/11/chartex" xmlns:cx6="http://schemas.microsoft.com/office/drawing/2016/5/12/chartex" xmlns:cx7="http://schemas.microsoft.com/office/drawing/2016/5/13/chartex" xmlns:cx8="http://schemas.microsoft.com/office/drawing/2016/5/14/chartex" xmlns:mc="http://schemas.openxmlformats.org/markup-compatibility/2006" xmlns:aink="http://schemas.microsoft.com/office/drawing/2016/ink" xmlns:am3d="http://schemas.microsoft.com/office/drawing/2017/model3d" xmlns:o="urn:schemas-microsoft-com:office:office" xmlns:oel="http://schemas.microsoft.com/office/2019/extlst" xmlns:r="http://schemas.openxmlformats.org/officeDocument/2006/relationships" xmlns:m="http://schemas.openxmlformats.org/officeDocument/2006/math" xmlns:v="urn:schemas-microsoft-com:vml" xmlns:wp14="http://schemas.microsoft.com/office/word/2010/wordprocessingDrawing" xmlns:wp="http://schemas.openxmlformats.org/drawingml/2006/wordprocessingDrawing" xmlns:w10="urn:schemas-microsoft-com:office:word" xmlns:w="http://schemas.openxmlformats.org/wordprocessingml/2006/main" xmlns:w14="http://schemas.microsoft.com/office/word/2010/wordml" xmlns:w15="http://schemas.microsoft.com/office/word/2012/wordml" xmlns:w16cex="http://schemas.microsoft.com/office/word/2018/wordml/cex" xmlns:w16cid="http://schemas.microsoft.com/office/word/2016/wordml/cid" xmlns:w16="http://schemas.microsoft.com/office/word/2018/wordml" xmlns:w16sdtdh="http://schemas.microsoft.com/office/word/2020/wordml/sdtdatahash" xmlns:w16se="http://schemas.microsoft.com/office/word/2015/wordml/symex" xmlns:wpg="http://schemas.microsoft.com/office/word/2010/wordprocessingGroup" xmlns:wpi="http://schemas.microsoft.com/office/word/2010/wordprocessingInk" xmlns:wne="http://schemas.microsoft.com/office/word/2006/wordml" xmlns:wps="http://schemas.microsoft.com/office/word/2010/wordprocessingShape" mc:Ignorable="w14 w15 w16se w16cid w16 w16cex w16sdtdh wp14">
   <w:abstractNum w:abstractNumId="0" w15:restartNumberingAfterBreak="0">
     <w:nsid w:val="0108466C"/>
     <w:multiLevelType w:val="hybridMultilevel"/>
@@ -2884,6 +3247,119 @@
     </w:lvl>
   </w:abstractNum>
   <w:abstractNum w:abstractNumId="2" w15:restartNumberingAfterBreak="0">
+    <w:nsid w:val="3DE9615A"/>
+    <w:multiLevelType w:val="hybridMultilevel"/>
+    <w:tmpl w:val="F83A4C9A"/>
+    <w:lvl w:ilvl="0" w:tplc="04070001">
+      <w:start w:val="1"/>
+      <w:numFmt w:val="bullet"/>
+      <w:lvlText w:val=""/>
+      <w:lvlJc w:val="left"/>
+      <w:pPr>
+        <w:ind w:left="720" w:hanging="360"/>
+      </w:pPr>
+      <w:rPr>
+        <w:rFonts w:ascii="Symbol" w:hAnsi="Symbol" w:hint="default"/>
+      </w:rPr>
+    </w:lvl>
+    <w:lvl w:ilvl="1" w:tplc="04070003" w:tentative="1">
+      <w:start w:val="1"/>
+      <w:numFmt w:val="bullet"/>
+      <w:lvlText w:val="o"/>
+      <w:lvlJc w:val="left"/>
+      <w:pPr>
+        <w:ind w:left="1440" w:hanging="360"/>
+      </w:pPr>
+      <w:rPr>
+        <w:rFonts w:ascii="Courier New" w:hAnsi="Courier New" w:hint="default"/>
+      </w:rPr>
+    </w:lvl>
+    <w:lvl w:ilvl="2" w:tplc="04070005" w:tentative="1">
+      <w:start w:val="1"/>
+      <w:numFmt w:val="bullet"/>
+      <w:lvlText w:val=""/>
+      <w:lvlJc w:val="left"/>
+      <w:pPr>
+        <w:ind w:left="2160" w:hanging="360"/>
+      </w:pPr>
+      <w:rPr>
+        <w:rFonts w:ascii="Wingdings" w:hAnsi="Wingdings" w:hint="default"/>
+      </w:rPr>
+    </w:lvl>
+    <w:lvl w:ilvl="3" w:tplc="04070001" w:tentative="1">
+      <w:start w:val="1"/>
+      <w:numFmt w:val="bullet"/>
+      <w:lvlText w:val=""/>
+      <w:lvlJc w:val="left"/>
+      <w:pPr>
+        <w:ind w:left="2880" w:hanging="360"/>
+      </w:pPr>
+      <w:rPr>
+        <w:rFonts w:ascii="Symbol" w:hAnsi="Symbol" w:hint="default"/>
+      </w:rPr>
+    </w:lvl>
+    <w:lvl w:ilvl="4" w:tplc="04070003" w:tentative="1">
+      <w:start w:val="1"/>
+      <w:numFmt w:val="bullet"/>
+      <w:lvlText w:val="o"/>
+      <w:lvlJc w:val="left"/>
+      <w:pPr>
+        <w:ind w:left="3600" w:hanging="360"/>
+      </w:pPr>
+      <w:rPr>
+        <w:rFonts w:ascii="Courier New" w:hAnsi="Courier New" w:hint="default"/>
+      </w:rPr>
+    </w:lvl>
+    <w:lvl w:ilvl="5" w:tplc="04070005" w:tentative="1">
+      <w:start w:val="1"/>
+      <w:numFmt w:val="bullet"/>
+      <w:lvlText w:val=""/>
+      <w:lvlJc w:val="left"/>
+      <w:pPr>
+        <w:ind w:left="4320" w:hanging="360"/>
+      </w:pPr>
+      <w:rPr>
+        <w:rFonts w:ascii="Wingdings" w:hAnsi="Wingdings" w:hint="default"/>
+      </w:rPr>
+    </w:lvl>
+    <w:lvl w:ilvl="6" w:tplc="04070001" w:tentative="1">
+      <w:start w:val="1"/>
+      <w:numFmt w:val="bullet"/>
+      <w:lvlText w:val=""/>
+      <w:lvlJc w:val="left"/>
+      <w:pPr>
+        <w:ind w:left="5040" w:hanging="360"/>
+      </w:pPr>
+      <w:rPr>
+        <w:rFonts w:ascii="Symbol" w:hAnsi="Symbol" w:hint="default"/>
+      </w:rPr>
+    </w:lvl>
+    <w:lvl w:ilvl="7" w:tplc="04070003" w:tentative="1">
+      <w:start w:val="1"/>
+      <w:numFmt w:val="bullet"/>
+      <w:lvlText w:val="o"/>
+      <w:lvlJc w:val="left"/>
+      <w:pPr>
+        <w:ind w:left="5760" w:hanging="360"/>
+      </w:pPr>
+      <w:rPr>
+        <w:rFonts w:ascii="Courier New" w:hAnsi="Courier New" w:hint="default"/>
+      </w:rPr>
+    </w:lvl>
+    <w:lvl w:ilvl="8" w:tplc="04070005" w:tentative="1">
+      <w:start w:val="1"/>
+      <w:numFmt w:val="bullet"/>
+      <w:lvlText w:val=""/>
+      <w:lvlJc w:val="left"/>
+      <w:pPr>
+        <w:ind w:left="6480" w:hanging="360"/>
+      </w:pPr>
+      <w:rPr>
+        <w:rFonts w:ascii="Wingdings" w:hAnsi="Wingdings" w:hint="default"/>
+      </w:rPr>
+    </w:lvl>
+  </w:abstractNum>
+  <w:abstractNum w:abstractNumId="3" w15:restartNumberingAfterBreak="0">
     <w:nsid w:val="4F787D74"/>
     <w:multiLevelType w:val="hybridMultilevel"/>
     <w:tmpl w:val="F2D6B670"/>
@@ -2972,13 +3448,105 @@
       </w:pPr>
     </w:lvl>
   </w:abstractNum>
-  <w:num w:numId="1">
+  <w:abstractNum w:abstractNumId="4" w15:restartNumberingAfterBreak="0">
+    <w:nsid w:val="596425B9"/>
+    <w:multiLevelType w:val="hybridMultilevel"/>
+    <w:tmpl w:val="D102EF9E"/>
+    <w:lvl w:ilvl="0" w:tplc="0407000F">
+      <w:start w:val="1"/>
+      <w:numFmt w:val="decimal"/>
+      <w:lvlText w:val="%1."/>
+      <w:lvlJc w:val="left"/>
+      <w:pPr>
+        <w:ind w:left="720" w:hanging="360"/>
+      </w:pPr>
+    </w:lvl>
+    <w:lvl w:ilvl="1" w:tplc="04070019" w:tentative="1">
+      <w:start w:val="1"/>
+      <w:numFmt w:val="lowerLetter"/>
+      <w:lvlText w:val="%2."/>
+      <w:lvlJc w:val="left"/>
+      <w:pPr>
+        <w:ind w:left="1440" w:hanging="360"/>
+      </w:pPr>
+    </w:lvl>
+    <w:lvl w:ilvl="2" w:tplc="0407001B" w:tentative="1">
+      <w:start w:val="1"/>
+      <w:numFmt w:val="lowerRoman"/>
+      <w:lvlText w:val="%3."/>
+      <w:lvlJc w:val="right"/>
+      <w:pPr>
+        <w:ind w:left="2160" w:hanging="180"/>
+      </w:pPr>
+    </w:lvl>
+    <w:lvl w:ilvl="3" w:tplc="0407000F" w:tentative="1">
+      <w:start w:val="1"/>
+      <w:numFmt w:val="decimal"/>
+      <w:lvlText w:val="%4."/>
+      <w:lvlJc w:val="left"/>
+      <w:pPr>
+        <w:ind w:left="2880" w:hanging="360"/>
+      </w:pPr>
+    </w:lvl>
+    <w:lvl w:ilvl="4" w:tplc="04070019" w:tentative="1">
+      <w:start w:val="1"/>
+      <w:numFmt w:val="lowerLetter"/>
+      <w:lvlText w:val="%5."/>
+      <w:lvlJc w:val="left"/>
+      <w:pPr>
+        <w:ind w:left="3600" w:hanging="360"/>
+      </w:pPr>
+    </w:lvl>
+    <w:lvl w:ilvl="5" w:tplc="0407001B" w:tentative="1">
+      <w:start w:val="1"/>
+      <w:numFmt w:val="lowerRoman"/>
+      <w:lvlText w:val="%6."/>
+      <w:lvlJc w:val="right"/>
+      <w:pPr>
+        <w:ind w:left="4320" w:hanging="180"/>
+      </w:pPr>
+    </w:lvl>
+    <w:lvl w:ilvl="6" w:tplc="0407000F" w:tentative="1">
+      <w:start w:val="1"/>
+      <w:numFmt w:val="decimal"/>
+      <w:lvlText w:val="%7."/>
+      <w:lvlJc w:val="left"/>
+      <w:pPr>
+        <w:ind w:left="5040" w:hanging="360"/>
+      </w:pPr>
+    </w:lvl>
+    <w:lvl w:ilvl="7" w:tplc="04070019" w:tentative="1">
+      <w:start w:val="1"/>
+      <w:numFmt w:val="lowerLetter"/>
+      <w:lvlText w:val="%8."/>
+      <w:lvlJc w:val="left"/>
+      <w:pPr>
+        <w:ind w:left="5760" w:hanging="360"/>
+      </w:pPr>
+    </w:lvl>
+    <w:lvl w:ilvl="8" w:tplc="0407001B" w:tentative="1">
+      <w:start w:val="1"/>
+      <w:numFmt w:val="lowerRoman"/>
+      <w:lvlText w:val="%9."/>
+      <w:lvlJc w:val="right"/>
+      <w:pPr>
+        <w:ind w:left="6480" w:hanging="180"/>
+      </w:pPr>
+    </w:lvl>
+  </w:abstractNum>
+  <w:num w:numId="1" w16cid:durableId="727652823">
     <w:abstractNumId w:val="1"/>
   </w:num>
-  <w:num w:numId="2">
+  <w:num w:numId="2" w16cid:durableId="40981814">
     <w:abstractNumId w:val="0"/>
   </w:num>
-  <w:num w:numId="3">
+  <w:num w:numId="3" w16cid:durableId="626738068">
+    <w:abstractNumId w:val="3"/>
+  </w:num>
+  <w:num w:numId="4" w16cid:durableId="927352021">
+    <w:abstractNumId w:val="4"/>
+  </w:num>
+  <w:num w:numId="5" w16cid:durableId="672026957">
     <w:abstractNumId w:val="2"/>
   </w:num>
 </w:numbering>
@@ -3375,22 +3943,22 @@
     <w:lsdException w:name="Unresolved Mention" w:semiHidden="1" w:unhideWhenUsed="1"/>
     <w:lsdException w:name="Smart Link" w:semiHidden="1" w:unhideWhenUsed="1"/>
   </w:latentStyles>
-  <w:style w:type="paragraph" w:default="1" w:styleId="Normal">
+  <w:style w:type="paragraph" w:default="1" w:styleId="Standard">
     <w:name w:val="Normal"/>
     <w:qFormat/>
   </w:style>
-  <w:style w:type="paragraph" w:styleId="Heading1">
+  <w:style w:type="paragraph" w:styleId="berschrift1">
     <w:name w:val="heading 1"/>
-    <w:basedOn w:val="Normal"/>
-    <w:next w:val="Normal"/>
-    <w:link w:val="Heading1Char"/>
+    <w:basedOn w:val="Standard"/>
+    <w:next w:val="Standard"/>
+    <w:link w:val="berschrift1Zchn"/>
     <w:uiPriority w:val="9"/>
     <w:qFormat/>
-    <w:rsid w:val="00C927F9"/>
+    <w:rsid w:val="004F27C6"/>
     <w:pPr>
       <w:keepNext/>
       <w:keepLines/>
-      <w:spacing w:before="240"/>
+      <w:spacing w:before="360" w:after="120"/>
       <w:outlineLvl w:val="0"/>
     </w:pPr>
     <w:rPr>
@@ -3400,11 +3968,11 @@
       <w:szCs w:val="32"/>
     </w:rPr>
   </w:style>
-  <w:style w:type="paragraph" w:styleId="Heading2">
+  <w:style w:type="paragraph" w:styleId="berschrift2">
     <w:name w:val="heading 2"/>
-    <w:basedOn w:val="Normal"/>
-    <w:next w:val="Normal"/>
-    <w:link w:val="Heading2Char"/>
+    <w:basedOn w:val="Standard"/>
+    <w:next w:val="Standard"/>
+    <w:link w:val="berschrift2Zchn"/>
     <w:uiPriority w:val="9"/>
     <w:unhideWhenUsed/>
     <w:qFormat/>
@@ -3422,11 +3990,11 @@
       <w:szCs w:val="26"/>
     </w:rPr>
   </w:style>
-  <w:style w:type="paragraph" w:styleId="Heading4">
+  <w:style w:type="paragraph" w:styleId="berschrift4">
     <w:name w:val="heading 4"/>
-    <w:basedOn w:val="Normal"/>
-    <w:next w:val="Normal"/>
-    <w:link w:val="Heading4Char"/>
+    <w:basedOn w:val="Standard"/>
+    <w:next w:val="Standard"/>
+    <w:link w:val="berschrift4Zchn"/>
     <w:uiPriority w:val="9"/>
     <w:semiHidden/>
     <w:unhideWhenUsed/>
@@ -3445,13 +4013,12 @@
       <w:color w:val="2F5496" w:themeColor="accent1" w:themeShade="BF"/>
     </w:rPr>
   </w:style>
-  <w:style w:type="character" w:default="1" w:styleId="DefaultParagraphFont">
+  <w:style w:type="character" w:default="1" w:styleId="Absatz-Standardschriftart">
     <w:name w:val="Default Paragraph Font"/>
     <w:uiPriority w:val="1"/>
-    <w:semiHidden/>
     <w:unhideWhenUsed/>
   </w:style>
-  <w:style w:type="table" w:default="1" w:styleId="TableNormal">
+  <w:style w:type="table" w:default="1" w:styleId="NormaleTabelle">
     <w:name w:val="Normal Table"/>
     <w:uiPriority w:val="99"/>
     <w:semiHidden/>
@@ -3466,18 +4033,18 @@
       </w:tblCellMar>
     </w:tblPr>
   </w:style>
-  <w:style w:type="numbering" w:default="1" w:styleId="NoList">
+  <w:style w:type="numbering" w:default="1" w:styleId="KeineListe">
     <w:name w:val="No List"/>
     <w:uiPriority w:val="99"/>
     <w:semiHidden/>
     <w:unhideWhenUsed/>
   </w:style>
-  <w:style w:type="character" w:customStyle="1" w:styleId="Heading1Char">
-    <w:name w:val="Heading 1 Char"/>
-    <w:basedOn w:val="DefaultParagraphFont"/>
-    <w:link w:val="Heading1"/>
+  <w:style w:type="character" w:customStyle="1" w:styleId="berschrift1Zchn">
+    <w:name w:val="Überschrift 1 Zchn"/>
+    <w:basedOn w:val="Absatz-Standardschriftart"/>
+    <w:link w:val="berschrift1"/>
     <w:uiPriority w:val="9"/>
-    <w:rsid w:val="00C927F9"/>
+    <w:rsid w:val="004F27C6"/>
     <w:rPr>
       <w:rFonts w:asciiTheme="majorHAnsi" w:eastAsiaTheme="majorEastAsia" w:hAnsiTheme="majorHAnsi" w:cstheme="majorBidi"/>
       <w:color w:val="2F5496" w:themeColor="accent1" w:themeShade="BF"/>
@@ -3485,9 +4052,9 @@
       <w:szCs w:val="32"/>
     </w:rPr>
   </w:style>
-  <w:style w:type="paragraph" w:styleId="ListParagraph">
+  <w:style w:type="paragraph" w:styleId="Listenabsatz">
     <w:name w:val="List Paragraph"/>
-    <w:basedOn w:val="Normal"/>
+    <w:basedOn w:val="Standard"/>
     <w:uiPriority w:val="34"/>
     <w:qFormat/>
     <w:rsid w:val="00F06E2A"/>
@@ -3496,10 +4063,10 @@
       <w:contextualSpacing/>
     </w:pPr>
   </w:style>
-  <w:style w:type="character" w:customStyle="1" w:styleId="Heading2Char">
-    <w:name w:val="Heading 2 Char"/>
-    <w:basedOn w:val="DefaultParagraphFont"/>
-    <w:link w:val="Heading2"/>
+  <w:style w:type="character" w:customStyle="1" w:styleId="berschrift2Zchn">
+    <w:name w:val="Überschrift 2 Zchn"/>
+    <w:basedOn w:val="Absatz-Standardschriftart"/>
+    <w:link w:val="berschrift2"/>
     <w:uiPriority w:val="9"/>
     <w:rsid w:val="00683182"/>
     <w:rPr>
@@ -3509,10 +4076,10 @@
       <w:szCs w:val="26"/>
     </w:rPr>
   </w:style>
-  <w:style w:type="character" w:customStyle="1" w:styleId="Heading4Char">
-    <w:name w:val="Heading 4 Char"/>
-    <w:basedOn w:val="DefaultParagraphFont"/>
-    <w:link w:val="Heading4"/>
+  <w:style w:type="character" w:customStyle="1" w:styleId="berschrift4Zchn">
+    <w:name w:val="Überschrift 4 Zchn"/>
+    <w:basedOn w:val="Absatz-Standardschriftart"/>
+    <w:link w:val="berschrift4"/>
     <w:uiPriority w:val="9"/>
     <w:semiHidden/>
     <w:rsid w:val="00D61E4D"/>

</xml_diff>